<commit_message>
Add text disclaimer. Memory, turning point, alarm sound effect
</commit_message>
<xml_diff>
--- a/TheTestSubject/Assets/Maze.docx
+++ b/TheTestSubject/Assets/Maze.docx
@@ -173,7 +173,13 @@
     <w:p>
       <w:r>
         <w:lastRenderedPageBreak/>
-        <w:t>Footsteps (done)</w:t>
+        <w:t>Footsteps (</w:t>
+      </w:r>
+      <w:r>
+        <w:t>found one</w:t>
+      </w:r>
+      <w:r>
+        <w:t>)</w:t>
       </w:r>
     </w:p>
     <w:p>
@@ -352,7 +358,7 @@
           <w:noProof/>
         </w:rPr>
         <w:drawing>
-          <wp:inline distT="0" distB="0" distL="0" distR="0" wp14:anchorId="1A442E04" wp14:editId="5CFDCBCA">
+          <wp:inline distT="0" distB="0" distL="0" distR="0" wp14:anchorId="1A442E04" wp14:editId="4E5E41DF">
             <wp:extent cx="3036553" cy="2562197"/>
             <wp:effectExtent l="0" t="0" r="0" b="0"/>
             <wp:docPr id="1452303388" name="Picture 10" descr="Kersentaart | Eef Kookt Zo"/>
@@ -464,10 +470,80 @@
         </w:rPr>
         <w:lastRenderedPageBreak/>
         <w:drawing>
-          <wp:inline distT="0" distB="0" distL="0" distR="0" wp14:anchorId="7925AAB5" wp14:editId="1F5EEBD1">
+          <wp:anchor distT="0" distB="0" distL="114300" distR="114300" simplePos="0" relativeHeight="251659264" behindDoc="0" locked="0" layoutInCell="1" allowOverlap="1" wp14:anchorId="4F6E41FA" wp14:editId="106F990A">
+            <wp:simplePos x="0" y="0"/>
+            <wp:positionH relativeFrom="margin">
+              <wp:posOffset>3003012</wp:posOffset>
+            </wp:positionH>
+            <wp:positionV relativeFrom="paragraph">
+              <wp:posOffset>0</wp:posOffset>
+            </wp:positionV>
+            <wp:extent cx="3091910" cy="2228215"/>
+            <wp:effectExtent l="0" t="0" r="0" b="635"/>
+            <wp:wrapNone/>
+            <wp:docPr id="1170481977" name="Picture 13" descr="van gogh koreveld met cipressen. Image 1 of 4"/>
+            <wp:cNvGraphicFramePr>
+              <a:graphicFrameLocks xmlns:a="http://schemas.openxmlformats.org/drawingml/2006/main" noChangeAspect="1"/>
+            </wp:cNvGraphicFramePr>
+            <a:graphic xmlns:a="http://schemas.openxmlformats.org/drawingml/2006/main">
+              <a:graphicData uri="http://schemas.openxmlformats.org/drawingml/2006/picture">
+                <pic:pic xmlns:pic="http://schemas.openxmlformats.org/drawingml/2006/picture">
+                  <pic:nvPicPr>
+                    <pic:cNvPr id="0" name="Picture 31" descr="van gogh koreveld met cipressen. Image 1 of 4"/>
+                    <pic:cNvPicPr>
+                      <a:picLocks noChangeAspect="1" noChangeArrowheads="1"/>
+                    </pic:cNvPicPr>
+                  </pic:nvPicPr>
+                  <pic:blipFill rotWithShape="1">
+                    <a:blip r:embed="rId11">
+                      <a:extLst>
+                        <a:ext uri="{28A0092B-C50C-407E-A947-70E740481C1C}">
+                          <a14:useLocalDpi xmlns:a14="http://schemas.microsoft.com/office/drawing/2010/main" val="0"/>
+                        </a:ext>
+                      </a:extLst>
+                    </a:blip>
+                    <a:srcRect l="-238" r="-3785" b="38044"/>
+                    <a:stretch/>
+                  </pic:blipFill>
+                  <pic:spPr bwMode="auto">
+                    <a:xfrm>
+                      <a:off x="0" y="0"/>
+                      <a:ext cx="3091910" cy="2228215"/>
+                    </a:xfrm>
+                    <a:prstGeom prst="rect">
+                      <a:avLst/>
+                    </a:prstGeom>
+                    <a:noFill/>
+                    <a:ln>
+                      <a:noFill/>
+                    </a:ln>
+                    <a:extLst>
+                      <a:ext uri="{53640926-AAD7-44D8-BBD7-CCE9431645EC}">
+                        <a14:shadowObscured xmlns:a14="http://schemas.microsoft.com/office/drawing/2010/main"/>
+                      </a:ext>
+                    </a:extLst>
+                  </pic:spPr>
+                </pic:pic>
+              </a:graphicData>
+            </a:graphic>
+            <wp14:sizeRelH relativeFrom="margin">
+              <wp14:pctWidth>0</wp14:pctWidth>
+            </wp14:sizeRelH>
+            <wp14:sizeRelV relativeFrom="margin">
+              <wp14:pctHeight>0</wp14:pctHeight>
+            </wp14:sizeRelV>
+          </wp:anchor>
+        </w:drawing>
+      </w:r>
+      <w:r>
+        <w:rPr>
+          <w:noProof/>
+        </w:rPr>
+        <w:drawing>
+          <wp:inline distT="0" distB="0" distL="0" distR="0" wp14:anchorId="67D0DCF6" wp14:editId="426E2004">
             <wp:extent cx="2971581" cy="2228850"/>
             <wp:effectExtent l="0" t="0" r="635" b="0"/>
-            <wp:docPr id="733680886" name="Picture 12" descr="A Fresh Look at Faded Van Gogh Paintings — American Coatings Association"/>
+            <wp:docPr id="1909664691" name="Picture 1909664691" descr="A Fresh Look at Faded Van Gogh Paintings — American Coatings Association"/>
             <wp:cNvGraphicFramePr>
               <a:graphicFrameLocks xmlns:a="http://schemas.openxmlformats.org/drawingml/2006/main" noChangeAspect="1"/>
             </wp:cNvGraphicFramePr>
@@ -481,7 +557,7 @@
                     </pic:cNvPicPr>
                   </pic:nvPicPr>
                   <pic:blipFill>
-                    <a:blip r:embed="rId11" cstate="print">
+                    <a:blip r:embed="rId12" cstate="print">
                       <a:extLst>
                         <a:ext uri="{28A0092B-C50C-407E-A947-70E740481C1C}">
                           <a14:useLocalDpi xmlns:a14="http://schemas.microsoft.com/office/drawing/2010/main" val="0"/>
@@ -513,17 +589,70 @@
         </w:drawing>
       </w:r>
       <w:r>
-        <w:t xml:space="preserve"> </w:t>
-      </w:r>
-      <w:r>
         <w:rPr>
           <w:noProof/>
         </w:rPr>
         <w:drawing>
-          <wp:inline distT="0" distB="0" distL="0" distR="0" wp14:anchorId="4F6E41FA" wp14:editId="58827211">
+          <wp:inline distT="0" distB="0" distL="0" distR="0" wp14:anchorId="7925AAB5" wp14:editId="1F5EEBD1">
+            <wp:extent cx="2971581" cy="2228850"/>
+            <wp:effectExtent l="0" t="0" r="635" b="0"/>
+            <wp:docPr id="733680886" name="Picture 12" descr="A Fresh Look at Faded Van Gogh Paintings — American Coatings Association"/>
+            <wp:cNvGraphicFramePr>
+              <a:graphicFrameLocks xmlns:a="http://schemas.openxmlformats.org/drawingml/2006/main" noChangeAspect="1"/>
+            </wp:cNvGraphicFramePr>
+            <a:graphic xmlns:a="http://schemas.openxmlformats.org/drawingml/2006/main">
+              <a:graphicData uri="http://schemas.openxmlformats.org/drawingml/2006/picture">
+                <pic:pic xmlns:pic="http://schemas.openxmlformats.org/drawingml/2006/picture">
+                  <pic:nvPicPr>
+                    <pic:cNvPr id="0" name="Picture 29" descr="A Fresh Look at Faded Van Gogh Paintings — American Coatings Association"/>
+                    <pic:cNvPicPr>
+                      <a:picLocks noChangeAspect="1" noChangeArrowheads="1"/>
+                    </pic:cNvPicPr>
+                  </pic:nvPicPr>
+                  <pic:blipFill>
+                    <a:blip r:embed="rId12" cstate="print">
+                      <a:extLst>
+                        <a:ext uri="{28A0092B-C50C-407E-A947-70E740481C1C}">
+                          <a14:useLocalDpi xmlns:a14="http://schemas.microsoft.com/office/drawing/2010/main" val="0"/>
+                        </a:ext>
+                      </a:extLst>
+                    </a:blip>
+                    <a:srcRect/>
+                    <a:stretch>
+                      <a:fillRect/>
+                    </a:stretch>
+                  </pic:blipFill>
+                  <pic:spPr bwMode="auto">
+                    <a:xfrm>
+                      <a:off x="0" y="0"/>
+                      <a:ext cx="2978958" cy="2234383"/>
+                    </a:xfrm>
+                    <a:prstGeom prst="rect">
+                      <a:avLst/>
+                    </a:prstGeom>
+                    <a:noFill/>
+                    <a:ln>
+                      <a:noFill/>
+                    </a:ln>
+                  </pic:spPr>
+                </pic:pic>
+              </a:graphicData>
+            </a:graphic>
+          </wp:inline>
+        </w:drawing>
+      </w:r>
+      <w:r>
+        <w:t xml:space="preserve"> </w:t>
+      </w:r>
+      <w:r>
+        <w:rPr>
+          <w:noProof/>
+        </w:rPr>
+        <w:drawing>
+          <wp:inline distT="0" distB="0" distL="0" distR="0" wp14:anchorId="148C7DE2" wp14:editId="05BA278E">
             <wp:extent cx="2247900" cy="2247900"/>
             <wp:effectExtent l="0" t="0" r="0" b="0"/>
-            <wp:docPr id="1170481977" name="Picture 13" descr="van gogh koreveld met cipressen. Image 1 of 4"/>
+            <wp:docPr id="667163943" name="Picture 667163943" descr="van gogh koreveld met cipressen. Image 1 of 4"/>
             <wp:cNvGraphicFramePr>
               <a:graphicFrameLocks xmlns:a="http://schemas.openxmlformats.org/drawingml/2006/main" noChangeAspect="1"/>
             </wp:cNvGraphicFramePr>
@@ -537,7 +666,7 @@
                     </pic:cNvPicPr>
                   </pic:nvPicPr>
                   <pic:blipFill>
-                    <a:blip r:embed="rId12">
+                    <a:blip r:embed="rId11">
                       <a:extLst>
                         <a:ext uri="{28A0092B-C50C-407E-A947-70E740481C1C}">
                           <a14:useLocalDpi xmlns:a14="http://schemas.microsoft.com/office/drawing/2010/main" val="0"/>

</xml_diff>